<commit_message>
Interface and Database document.
</commit_message>
<xml_diff>
--- a/Documents/Database.docx
+++ b/Documents/Database.docx
@@ -1,6 +1,6 @@
 
 <file path=word/document.xml><?xml version="1.0" encoding="utf-8"?>
-<w:document xmlns:wpc="http://schemas.microsoft.com/office/word/2010/wordprocessingCanvas" xmlns:cx="http://schemas.microsoft.com/office/drawing/2014/chartex" xmlns:mc="http://schemas.openxmlformats.org/markup-compatibility/2006" xmlns:o="urn:schemas-microsoft-com:office:office" xmlns:r="http://schemas.openxmlformats.org/officeDocument/2006/relationships" xmlns:m="http://schemas.openxmlformats.org/officeDocument/2006/math" xmlns:v="urn:schemas-microsoft-com:vml" xmlns:wp14="http://schemas.microsoft.com/office/word/2010/wordprocessingDrawing" xmlns:wp="http://schemas.openxmlformats.org/drawingml/2006/wordprocessingDrawing" xmlns:w10="urn:schemas-microsoft-com:office:word" xmlns:w="http://schemas.openxmlformats.org/wordprocessingml/2006/main" xmlns:w14="http://schemas.microsoft.com/office/word/2010/wordml" xmlns:w15="http://schemas.microsoft.com/office/word/2012/wordml" xmlns:w16se="http://schemas.microsoft.com/office/word/2015/wordml/symex" xmlns:wpg="http://schemas.microsoft.com/office/word/2010/wordprocessingGroup" xmlns:wpi="http://schemas.microsoft.com/office/word/2010/wordprocessingInk" xmlns:wne="http://schemas.microsoft.com/office/word/2006/wordml" xmlns:wps="http://schemas.microsoft.com/office/word/2010/wordprocessingShape" mc:Ignorable="w14 w15 w16se wp14">
+<w:document xmlns:wpc="http://schemas.microsoft.com/office/word/2010/wordprocessingCanvas" xmlns:cx="http://schemas.microsoft.com/office/drawing/2014/chartex" xmlns:cx1="http://schemas.microsoft.com/office/drawing/2015/9/8/chartex" xmlns:cx2="http://schemas.microsoft.com/office/drawing/2015/10/21/chartex" xmlns:cx3="http://schemas.microsoft.com/office/drawing/2016/5/9/chartex" xmlns:cx4="http://schemas.microsoft.com/office/drawing/2016/5/10/chartex" xmlns:cx5="http://schemas.microsoft.com/office/drawing/2016/5/11/chartex" xmlns:cx6="http://schemas.microsoft.com/office/drawing/2016/5/12/chartex" xmlns:cx7="http://schemas.microsoft.com/office/drawing/2016/5/13/chartex" xmlns:cx8="http://schemas.microsoft.com/office/drawing/2016/5/14/chartex" xmlns:mc="http://schemas.openxmlformats.org/markup-compatibility/2006" xmlns:aink="http://schemas.microsoft.com/office/drawing/2016/ink" xmlns:am3d="http://schemas.microsoft.com/office/drawing/2017/model3d" xmlns:o="urn:schemas-microsoft-com:office:office" xmlns:r="http://schemas.openxmlformats.org/officeDocument/2006/relationships" xmlns:m="http://schemas.openxmlformats.org/officeDocument/2006/math" xmlns:v="urn:schemas-microsoft-com:vml" xmlns:wp14="http://schemas.microsoft.com/office/word/2010/wordprocessingDrawing" xmlns:wp="http://schemas.openxmlformats.org/drawingml/2006/wordprocessingDrawing" xmlns:w10="urn:schemas-microsoft-com:office:word" xmlns:w="http://schemas.openxmlformats.org/wordprocessingml/2006/main" xmlns:w14="http://schemas.microsoft.com/office/word/2010/wordml" xmlns:w15="http://schemas.microsoft.com/office/word/2012/wordml" xmlns:w16cid="http://schemas.microsoft.com/office/word/2016/wordml/cid" xmlns:w16se="http://schemas.microsoft.com/office/word/2015/wordml/symex" xmlns:wpg="http://schemas.microsoft.com/office/word/2010/wordprocessingGroup" xmlns:wpi="http://schemas.microsoft.com/office/word/2010/wordprocessingInk" xmlns:wne="http://schemas.microsoft.com/office/word/2006/wordml" xmlns:wps="http://schemas.microsoft.com/office/word/2010/wordprocessingShape" mc:Ignorable="w14 w15 w16se w16cid wp14">
   <w:body>
     <w:p>
       <w:pPr>
@@ -1423,7 +1423,6 @@
                 </w:txbxContent>
               </v:textbox>
             </v:shape>
-            <w10:wrap type="none"/>
             <w10:anchorlock/>
           </v:group>
         </w:pict>
@@ -1716,7 +1715,6 @@
                 </w:txbxContent>
               </v:textbox>
             </v:shape>
-            <w10:wrap type="none"/>
             <w10:anchorlock/>
           </v:group>
         </w:pict>
@@ -1945,7 +1943,7 @@
                 <w:sz w:val="26"/>
                 <w:szCs w:val="26"/>
               </w:rPr>
-              <w:t>1459021</w:t>
+              <w:t>1459045</w:t>
             </w:r>
           </w:p>
         </w:tc>
@@ -1968,7 +1966,7 @@
                 <w:sz w:val="26"/>
                 <w:szCs w:val="26"/>
               </w:rPr>
-              <w:t>Lê Hoàng Huy</w:t>
+              <w:t>Nguyễn Anh Quân</w:t>
             </w:r>
           </w:p>
         </w:tc>
@@ -1992,7 +1990,14 @@
                   <w:sz w:val="26"/>
                   <w:szCs w:val="26"/>
                 </w:rPr>
-                <w:t>1459021@itec.hcmus.edu.vn</w:t>
+                <w:t>1459045</w:t>
+              </w:r>
+              <w:r>
+                <w:rPr>
+                  <w:sz w:val="26"/>
+                  <w:szCs w:val="26"/>
+                </w:rPr>
+                <w:t>@itec.hcmus.edu.vn</w:t>
               </w:r>
             </w:hyperlink>
           </w:p>
@@ -2024,7 +2029,7 @@
                 <w:sz w:val="26"/>
                 <w:szCs w:val="26"/>
               </w:rPr>
-              <w:t>1459031</w:t>
+              <w:t>1459043</w:t>
             </w:r>
           </w:p>
         </w:tc>
@@ -2047,7 +2052,14 @@
                 <w:sz w:val="26"/>
                 <w:szCs w:val="26"/>
               </w:rPr>
-              <w:t>Trần Gia Linh</w:t>
+              <w:t>Trầ</w:t>
+            </w:r>
+            <w:r>
+              <w:rPr>
+                <w:sz w:val="26"/>
+                <w:szCs w:val="26"/>
+              </w:rPr>
+              <w:t>n Ngọc Phú</w:t>
             </w:r>
           </w:p>
         </w:tc>
@@ -2065,13 +2077,14 @@
                 <w:szCs w:val="26"/>
               </w:rPr>
             </w:pPr>
-            <w:hyperlink r:id="rId11">
+            <w:hyperlink r:id="rId11" w:history="1">
               <w:r>
                 <w:rPr>
+                  <w:rStyle w:val="Hyperlink"/>
                   <w:sz w:val="26"/>
                   <w:szCs w:val="26"/>
                 </w:rPr>
-                <w:t>1459031@itec.hcmus.edu.vn</w:t>
+                <w:t>1459043@itec.hcmus.edu.vn</w:t>
               </w:r>
             </w:hyperlink>
           </w:p>
@@ -2232,6 +2245,125 @@
                 <w:t>1459036@itec.hcmus.edu.vn</w:t>
               </w:r>
             </w:hyperlink>
+          </w:p>
+        </w:tc>
+      </w:tr>
+      <w:tr>
+        <w:trPr>
+          <w:trHeight w:hRule="exact" w:val="559"/>
+        </w:trPr>
+        <w:tc>
+          <w:tcPr>
+            <w:tcW w:w="1188" w:type="dxa"/>
+          </w:tcPr>
+          <w:p>
+            <w:pPr>
+              <w:pStyle w:val="TableParagraph"/>
+              <w:spacing w:before="120" w:line="240" w:lineRule="auto"/>
+              <w:ind w:left="100"/>
+              <w:rPr>
+                <w:i/>
+                <w:color w:val="006FC0"/>
+                <w:sz w:val="26"/>
+                <w:szCs w:val="26"/>
+              </w:rPr>
+            </w:pPr>
+            <w:r>
+              <w:rPr>
+                <w:i/>
+                <w:color w:val="006FC0"/>
+                <w:sz w:val="26"/>
+                <w:szCs w:val="26"/>
+              </w:rPr>
+              <w:t>1459028</w:t>
+            </w:r>
+          </w:p>
+        </w:tc>
+        <w:tc>
+          <w:tcPr>
+            <w:tcW w:w="3799" w:type="dxa"/>
+          </w:tcPr>
+          <w:p>
+            <w:pPr>
+              <w:pStyle w:val="TableParagraph"/>
+              <w:spacing w:before="120" w:line="240" w:lineRule="auto"/>
+              <w:ind w:left="100"/>
+              <w:rPr>
+                <w:sz w:val="26"/>
+                <w:szCs w:val="26"/>
+              </w:rPr>
+            </w:pPr>
+            <w:r>
+              <w:rPr>
+                <w:sz w:val="26"/>
+                <w:szCs w:val="26"/>
+              </w:rPr>
+              <w:t>Trần Nguyễn Bảo Lâm</w:t>
+            </w:r>
+          </w:p>
+        </w:tc>
+        <w:bookmarkStart w:id="1" w:name="_GoBack"/>
+        <w:bookmarkEnd w:id="1"/>
+        <w:tc>
+          <w:tcPr>
+            <w:tcW w:w="5670" w:type="dxa"/>
+          </w:tcPr>
+          <w:p>
+            <w:pPr>
+              <w:pStyle w:val="TableParagraph"/>
+              <w:spacing w:before="120" w:line="240" w:lineRule="auto"/>
+              <w:ind w:left="100"/>
+            </w:pPr>
+            <w:r>
+              <w:rPr>
+                <w:sz w:val="26"/>
+                <w:szCs w:val="26"/>
+              </w:rPr>
+              <w:fldChar w:fldCharType="begin"/>
+            </w:r>
+            <w:r>
+              <w:rPr>
+                <w:sz w:val="26"/>
+                <w:szCs w:val="26"/>
+              </w:rPr>
+              <w:instrText xml:space="preserve"> HYPERLINK "mailto:1459028</w:instrText>
+            </w:r>
+            <w:r>
+              <w:rPr>
+                <w:sz w:val="26"/>
+                <w:szCs w:val="26"/>
+              </w:rPr>
+              <w:instrText>@itec.hcmus.edu.vn</w:instrText>
+            </w:r>
+            <w:r>
+              <w:rPr>
+                <w:sz w:val="26"/>
+                <w:szCs w:val="26"/>
+              </w:rPr>
+              <w:instrText xml:space="preserve">" </w:instrText>
+            </w:r>
+            <w:r>
+              <w:rPr>
+                <w:sz w:val="26"/>
+                <w:szCs w:val="26"/>
+              </w:rPr>
+              <w:fldChar w:fldCharType="separate"/>
+            </w:r>
+            <w:r>
+              <w:rPr>
+                <w:rStyle w:val="Hyperlink"/>
+                <w:sz w:val="26"/>
+                <w:szCs w:val="26"/>
+              </w:rPr>
+              <w:t>1459028@itec.hcmus.edu.vn</w:t>
+            </w:r>
+            <w:r>
+              <w:rPr>
+                <w:sz w:val="26"/>
+                <w:szCs w:val="26"/>
+              </w:rPr>
+              <w:fldChar w:fldCharType="end"/>
+            </w:r>
           </w:p>
         </w:tc>
       </w:tr>
@@ -2298,7 +2430,6 @@
                 </w:txbxContent>
               </v:textbox>
             </v:shape>
-            <w10:wrap type="none"/>
             <w10:anchorlock/>
           </v:group>
         </w:pict>
@@ -2325,7 +2456,7 @@
         </w:tabs>
         <w:ind w:hanging="852"/>
       </w:pPr>
-      <w:bookmarkStart w:id="1" w:name="_Toc487795849"/>
+      <w:bookmarkStart w:id="2" w:name="_Toc487795849"/>
       <w:r>
         <w:rPr>
           <w:color w:val="006FC0"/>
@@ -2345,7 +2476,7 @@
         </w:rPr>
         <w:t>niệm</w:t>
       </w:r>
-      <w:bookmarkEnd w:id="1"/>
+      <w:bookmarkEnd w:id="2"/>
     </w:p>
     <w:p>
       <w:pPr>
@@ -2408,7 +2539,6 @@
           <w:cols w:space="720"/>
         </w:sectPr>
       </w:pPr>
-      <w:bookmarkStart w:id="2" w:name="_GoBack"/>
       <w:r>
         <w:rPr>
           <w:noProof/>
@@ -2458,7 +2588,6 @@
           </wp:inline>
         </w:drawing>
       </w:r>
-      <w:bookmarkEnd w:id="2"/>
     </w:p>
     <w:p>
       <w:pPr>
@@ -2513,7 +2642,6 @@
                 </w:txbxContent>
               </v:textbox>
             </v:shape>
-            <w10:wrap type="none"/>
             <w10:anchorlock/>
           </v:group>
         </w:pict>
@@ -7887,7 +8015,7 @@
 </file>
 
 <file path=word/endnotes.xml><?xml version="1.0" encoding="utf-8"?>
-<w:endnotes xmlns:wpc="http://schemas.microsoft.com/office/word/2010/wordprocessingCanvas" xmlns:cx="http://schemas.microsoft.com/office/drawing/2014/chartex" xmlns:mc="http://schemas.openxmlformats.org/markup-compatibility/2006" xmlns:o="urn:schemas-microsoft-com:office:office" xmlns:r="http://schemas.openxmlformats.org/officeDocument/2006/relationships" xmlns:m="http://schemas.openxmlformats.org/officeDocument/2006/math" xmlns:v="urn:schemas-microsoft-com:vml" xmlns:wp14="http://schemas.microsoft.com/office/word/2010/wordprocessingDrawing" xmlns:wp="http://schemas.openxmlformats.org/drawingml/2006/wordprocessingDrawing" xmlns:w10="urn:schemas-microsoft-com:office:word" xmlns:w="http://schemas.openxmlformats.org/wordprocessingml/2006/main" xmlns:w14="http://schemas.microsoft.com/office/word/2010/wordml" xmlns:w15="http://schemas.microsoft.com/office/word/2012/wordml" xmlns:w16se="http://schemas.microsoft.com/office/word/2015/wordml/symex" xmlns:wpg="http://schemas.microsoft.com/office/word/2010/wordprocessingGroup" xmlns:wpi="http://schemas.microsoft.com/office/word/2010/wordprocessingInk" xmlns:wne="http://schemas.microsoft.com/office/word/2006/wordml" xmlns:wps="http://schemas.microsoft.com/office/word/2010/wordprocessingShape" mc:Ignorable="w14 w15 w16se wp14">
+<w:endnotes xmlns:wpc="http://schemas.microsoft.com/office/word/2010/wordprocessingCanvas" xmlns:cx="http://schemas.microsoft.com/office/drawing/2014/chartex" xmlns:cx1="http://schemas.microsoft.com/office/drawing/2015/9/8/chartex" xmlns:cx2="http://schemas.microsoft.com/office/drawing/2015/10/21/chartex" xmlns:cx3="http://schemas.microsoft.com/office/drawing/2016/5/9/chartex" xmlns:cx4="http://schemas.microsoft.com/office/drawing/2016/5/10/chartex" xmlns:cx5="http://schemas.microsoft.com/office/drawing/2016/5/11/chartex" xmlns:cx6="http://schemas.microsoft.com/office/drawing/2016/5/12/chartex" xmlns:cx7="http://schemas.microsoft.com/office/drawing/2016/5/13/chartex" xmlns:cx8="http://schemas.microsoft.com/office/drawing/2016/5/14/chartex" xmlns:mc="http://schemas.openxmlformats.org/markup-compatibility/2006" xmlns:aink="http://schemas.microsoft.com/office/drawing/2016/ink" xmlns:am3d="http://schemas.microsoft.com/office/drawing/2017/model3d" xmlns:o="urn:schemas-microsoft-com:office:office" xmlns:r="http://schemas.openxmlformats.org/officeDocument/2006/relationships" xmlns:m="http://schemas.openxmlformats.org/officeDocument/2006/math" xmlns:v="urn:schemas-microsoft-com:vml" xmlns:wp14="http://schemas.microsoft.com/office/word/2010/wordprocessingDrawing" xmlns:wp="http://schemas.openxmlformats.org/drawingml/2006/wordprocessingDrawing" xmlns:w10="urn:schemas-microsoft-com:office:word" xmlns:w="http://schemas.openxmlformats.org/wordprocessingml/2006/main" xmlns:w14="http://schemas.microsoft.com/office/word/2010/wordml" xmlns:w15="http://schemas.microsoft.com/office/word/2012/wordml" xmlns:w16cid="http://schemas.microsoft.com/office/word/2016/wordml/cid" xmlns:w16se="http://schemas.microsoft.com/office/word/2015/wordml/symex" xmlns:wpg="http://schemas.microsoft.com/office/word/2010/wordprocessingGroup" xmlns:wpi="http://schemas.microsoft.com/office/word/2010/wordprocessingInk" xmlns:wne="http://schemas.microsoft.com/office/word/2006/wordml" xmlns:wps="http://schemas.microsoft.com/office/word/2010/wordprocessingShape" mc:Ignorable="w14 w15 w16se w16cid wp14">
   <w:endnote w:type="separator" w:id="-1">
     <w:p>
       <w:r>
@@ -7906,7 +8034,7 @@
 </file>
 
 <file path=word/footer1.xml><?xml version="1.0" encoding="utf-8"?>
-<w:ftr xmlns:wpc="http://schemas.microsoft.com/office/word/2010/wordprocessingCanvas" xmlns:cx="http://schemas.microsoft.com/office/drawing/2014/chartex" xmlns:mc="http://schemas.openxmlformats.org/markup-compatibility/2006" xmlns:o="urn:schemas-microsoft-com:office:office" xmlns:r="http://schemas.openxmlformats.org/officeDocument/2006/relationships" xmlns:m="http://schemas.openxmlformats.org/officeDocument/2006/math" xmlns:v="urn:schemas-microsoft-com:vml" xmlns:wp14="http://schemas.microsoft.com/office/word/2010/wordprocessingDrawing" xmlns:wp="http://schemas.openxmlformats.org/drawingml/2006/wordprocessingDrawing" xmlns:w10="urn:schemas-microsoft-com:office:word" xmlns:w="http://schemas.openxmlformats.org/wordprocessingml/2006/main" xmlns:w14="http://schemas.microsoft.com/office/word/2010/wordml" xmlns:w15="http://schemas.microsoft.com/office/word/2012/wordml" xmlns:w16se="http://schemas.microsoft.com/office/word/2015/wordml/symex" xmlns:wpg="http://schemas.microsoft.com/office/word/2010/wordprocessingGroup" xmlns:wpi="http://schemas.microsoft.com/office/word/2010/wordprocessingInk" xmlns:wne="http://schemas.microsoft.com/office/word/2006/wordml" xmlns:wps="http://schemas.microsoft.com/office/word/2010/wordprocessingShape" mc:Ignorable="w14 w15 w16se wp14">
+<w:ftr xmlns:wpc="http://schemas.microsoft.com/office/word/2010/wordprocessingCanvas" xmlns:cx="http://schemas.microsoft.com/office/drawing/2014/chartex" xmlns:cx1="http://schemas.microsoft.com/office/drawing/2015/9/8/chartex" xmlns:cx2="http://schemas.microsoft.com/office/drawing/2015/10/21/chartex" xmlns:cx3="http://schemas.microsoft.com/office/drawing/2016/5/9/chartex" xmlns:cx4="http://schemas.microsoft.com/office/drawing/2016/5/10/chartex" xmlns:cx5="http://schemas.microsoft.com/office/drawing/2016/5/11/chartex" xmlns:cx6="http://schemas.microsoft.com/office/drawing/2016/5/12/chartex" xmlns:cx7="http://schemas.microsoft.com/office/drawing/2016/5/13/chartex" xmlns:cx8="http://schemas.microsoft.com/office/drawing/2016/5/14/chartex" xmlns:mc="http://schemas.openxmlformats.org/markup-compatibility/2006" xmlns:aink="http://schemas.microsoft.com/office/drawing/2016/ink" xmlns:am3d="http://schemas.microsoft.com/office/drawing/2017/model3d" xmlns:o="urn:schemas-microsoft-com:office:office" xmlns:r="http://schemas.openxmlformats.org/officeDocument/2006/relationships" xmlns:m="http://schemas.openxmlformats.org/officeDocument/2006/math" xmlns:v="urn:schemas-microsoft-com:vml" xmlns:wp14="http://schemas.microsoft.com/office/word/2010/wordprocessingDrawing" xmlns:wp="http://schemas.openxmlformats.org/drawingml/2006/wordprocessingDrawing" xmlns:w10="urn:schemas-microsoft-com:office:word" xmlns:w="http://schemas.openxmlformats.org/wordprocessingml/2006/main" xmlns:w14="http://schemas.microsoft.com/office/word/2010/wordml" xmlns:w15="http://schemas.microsoft.com/office/word/2012/wordml" xmlns:w16cid="http://schemas.microsoft.com/office/word/2016/wordml/cid" xmlns:w16se="http://schemas.microsoft.com/office/word/2015/wordml/symex" xmlns:wpg="http://schemas.microsoft.com/office/word/2010/wordprocessingGroup" xmlns:wpi="http://schemas.microsoft.com/office/word/2010/wordprocessingInk" xmlns:wne="http://schemas.microsoft.com/office/word/2006/wordml" xmlns:wps="http://schemas.microsoft.com/office/word/2010/wordprocessingShape" mc:Ignorable="w14 w15 w16se w16cid wp14">
   <w:p>
     <w:pPr>
       <w:pStyle w:val="BodyText"/>
@@ -8000,7 +8128,7 @@
                     <w:w w:val="99"/>
                     <w:sz w:val="26"/>
                   </w:rPr>
-                  <w:t>3</w:t>
+                  <w:t>2</w:t>
                 </w:r>
                 <w:r>
                   <w:fldChar w:fldCharType="end"/>
@@ -8017,7 +8145,7 @@
 </file>
 
 <file path=word/footnotes.xml><?xml version="1.0" encoding="utf-8"?>
-<w:footnotes xmlns:wpc="http://schemas.microsoft.com/office/word/2010/wordprocessingCanvas" xmlns:cx="http://schemas.microsoft.com/office/drawing/2014/chartex" xmlns:mc="http://schemas.openxmlformats.org/markup-compatibility/2006" xmlns:o="urn:schemas-microsoft-com:office:office" xmlns:r="http://schemas.openxmlformats.org/officeDocument/2006/relationships" xmlns:m="http://schemas.openxmlformats.org/officeDocument/2006/math" xmlns:v="urn:schemas-microsoft-com:vml" xmlns:wp14="http://schemas.microsoft.com/office/word/2010/wordprocessingDrawing" xmlns:wp="http://schemas.openxmlformats.org/drawingml/2006/wordprocessingDrawing" xmlns:w10="urn:schemas-microsoft-com:office:word" xmlns:w="http://schemas.openxmlformats.org/wordprocessingml/2006/main" xmlns:w14="http://schemas.microsoft.com/office/word/2010/wordml" xmlns:w15="http://schemas.microsoft.com/office/word/2012/wordml" xmlns:w16se="http://schemas.microsoft.com/office/word/2015/wordml/symex" xmlns:wpg="http://schemas.microsoft.com/office/word/2010/wordprocessingGroup" xmlns:wpi="http://schemas.microsoft.com/office/word/2010/wordprocessingInk" xmlns:wne="http://schemas.microsoft.com/office/word/2006/wordml" xmlns:wps="http://schemas.microsoft.com/office/word/2010/wordprocessingShape" mc:Ignorable="w14 w15 w16se wp14">
+<w:footnotes xmlns:wpc="http://schemas.microsoft.com/office/word/2010/wordprocessingCanvas" xmlns:cx="http://schemas.microsoft.com/office/drawing/2014/chartex" xmlns:cx1="http://schemas.microsoft.com/office/drawing/2015/9/8/chartex" xmlns:cx2="http://schemas.microsoft.com/office/drawing/2015/10/21/chartex" xmlns:cx3="http://schemas.microsoft.com/office/drawing/2016/5/9/chartex" xmlns:cx4="http://schemas.microsoft.com/office/drawing/2016/5/10/chartex" xmlns:cx5="http://schemas.microsoft.com/office/drawing/2016/5/11/chartex" xmlns:cx6="http://schemas.microsoft.com/office/drawing/2016/5/12/chartex" xmlns:cx7="http://schemas.microsoft.com/office/drawing/2016/5/13/chartex" xmlns:cx8="http://schemas.microsoft.com/office/drawing/2016/5/14/chartex" xmlns:mc="http://schemas.openxmlformats.org/markup-compatibility/2006" xmlns:aink="http://schemas.microsoft.com/office/drawing/2016/ink" xmlns:am3d="http://schemas.microsoft.com/office/drawing/2017/model3d" xmlns:o="urn:schemas-microsoft-com:office:office" xmlns:r="http://schemas.openxmlformats.org/officeDocument/2006/relationships" xmlns:m="http://schemas.openxmlformats.org/officeDocument/2006/math" xmlns:v="urn:schemas-microsoft-com:vml" xmlns:wp14="http://schemas.microsoft.com/office/word/2010/wordprocessingDrawing" xmlns:wp="http://schemas.openxmlformats.org/drawingml/2006/wordprocessingDrawing" xmlns:w10="urn:schemas-microsoft-com:office:word" xmlns:w="http://schemas.openxmlformats.org/wordprocessingml/2006/main" xmlns:w14="http://schemas.microsoft.com/office/word/2010/wordml" xmlns:w15="http://schemas.microsoft.com/office/word/2012/wordml" xmlns:w16cid="http://schemas.microsoft.com/office/word/2016/wordml/cid" xmlns:w16se="http://schemas.microsoft.com/office/word/2015/wordml/symex" xmlns:wpg="http://schemas.microsoft.com/office/word/2010/wordprocessingGroup" xmlns:wpi="http://schemas.microsoft.com/office/word/2010/wordprocessingInk" xmlns:wne="http://schemas.microsoft.com/office/word/2006/wordml" xmlns:wps="http://schemas.microsoft.com/office/word/2010/wordprocessingShape" mc:Ignorable="w14 w15 w16se w16cid wp14">
   <w:footnote w:type="separator" w:id="-1">
     <w:p>
       <w:r>
@@ -8036,7 +8164,7 @@
 </file>
 
 <file path=word/numbering.xml><?xml version="1.0" encoding="utf-8"?>
-<w:numbering xmlns:wpc="http://schemas.microsoft.com/office/word/2010/wordprocessingCanvas" xmlns:cx="http://schemas.microsoft.com/office/drawing/2014/chartex" xmlns:mc="http://schemas.openxmlformats.org/markup-compatibility/2006" xmlns:o="urn:schemas-microsoft-com:office:office" xmlns:r="http://schemas.openxmlformats.org/officeDocument/2006/relationships" xmlns:m="http://schemas.openxmlformats.org/officeDocument/2006/math" xmlns:v="urn:schemas-microsoft-com:vml" xmlns:wp14="http://schemas.microsoft.com/office/word/2010/wordprocessingDrawing" xmlns:wp="http://schemas.openxmlformats.org/drawingml/2006/wordprocessingDrawing" xmlns:w10="urn:schemas-microsoft-com:office:word" xmlns:w="http://schemas.openxmlformats.org/wordprocessingml/2006/main" xmlns:w14="http://schemas.microsoft.com/office/word/2010/wordml" xmlns:w15="http://schemas.microsoft.com/office/word/2012/wordml" xmlns:w16se="http://schemas.microsoft.com/office/word/2015/wordml/symex" xmlns:wpg="http://schemas.microsoft.com/office/word/2010/wordprocessingGroup" xmlns:wpi="http://schemas.microsoft.com/office/word/2010/wordprocessingInk" xmlns:wne="http://schemas.microsoft.com/office/word/2006/wordml" xmlns:wps="http://schemas.microsoft.com/office/word/2010/wordprocessingShape" mc:Ignorable="w14 w15 w16se wp14">
+<w:numbering xmlns:wpc="http://schemas.microsoft.com/office/word/2010/wordprocessingCanvas" xmlns:cx="http://schemas.microsoft.com/office/drawing/2014/chartex" xmlns:cx1="http://schemas.microsoft.com/office/drawing/2015/9/8/chartex" xmlns:cx2="http://schemas.microsoft.com/office/drawing/2015/10/21/chartex" xmlns:cx3="http://schemas.microsoft.com/office/drawing/2016/5/9/chartex" xmlns:cx4="http://schemas.microsoft.com/office/drawing/2016/5/10/chartex" xmlns:cx5="http://schemas.microsoft.com/office/drawing/2016/5/11/chartex" xmlns:cx6="http://schemas.microsoft.com/office/drawing/2016/5/12/chartex" xmlns:cx7="http://schemas.microsoft.com/office/drawing/2016/5/13/chartex" xmlns:cx8="http://schemas.microsoft.com/office/drawing/2016/5/14/chartex" xmlns:mc="http://schemas.openxmlformats.org/markup-compatibility/2006" xmlns:aink="http://schemas.microsoft.com/office/drawing/2016/ink" xmlns:am3d="http://schemas.microsoft.com/office/drawing/2017/model3d" xmlns:o="urn:schemas-microsoft-com:office:office" xmlns:r="http://schemas.openxmlformats.org/officeDocument/2006/relationships" xmlns:m="http://schemas.openxmlformats.org/officeDocument/2006/math" xmlns:v="urn:schemas-microsoft-com:vml" xmlns:wp14="http://schemas.microsoft.com/office/word/2010/wordprocessingDrawing" xmlns:wp="http://schemas.openxmlformats.org/drawingml/2006/wordprocessingDrawing" xmlns:w10="urn:schemas-microsoft-com:office:word" xmlns:w="http://schemas.openxmlformats.org/wordprocessingml/2006/main" xmlns:w14="http://schemas.microsoft.com/office/word/2010/wordml" xmlns:w15="http://schemas.microsoft.com/office/word/2012/wordml" xmlns:w16cid="http://schemas.microsoft.com/office/word/2016/wordml/cid" xmlns:w16se="http://schemas.microsoft.com/office/word/2015/wordml/symex" xmlns:wpg="http://schemas.microsoft.com/office/word/2010/wordprocessingGroup" xmlns:wpi="http://schemas.microsoft.com/office/word/2010/wordprocessingInk" xmlns:wne="http://schemas.microsoft.com/office/word/2006/wordml" xmlns:wps="http://schemas.microsoft.com/office/word/2010/wordprocessingShape" mc:Ignorable="w14 w15 w16se w16cid wp14">
   <w:abstractNum w:abstractNumId="0" w15:restartNumberingAfterBreak="0">
     <w:nsid w:val="05594B1B"/>
     <w:multiLevelType w:val="multilevel"/>
@@ -8994,7 +9122,7 @@
 </file>
 
 <file path=word/styles.xml><?xml version="1.0" encoding="utf-8"?>
-<w:styles xmlns:mc="http://schemas.openxmlformats.org/markup-compatibility/2006" xmlns:r="http://schemas.openxmlformats.org/officeDocument/2006/relationships" xmlns:w="http://schemas.openxmlformats.org/wordprocessingml/2006/main" xmlns:w14="http://schemas.microsoft.com/office/word/2010/wordml" xmlns:w15="http://schemas.microsoft.com/office/word/2012/wordml" xmlns:w16se="http://schemas.microsoft.com/office/word/2015/wordml/symex" mc:Ignorable="w14 w15 w16se">
+<w:styles xmlns:mc="http://schemas.openxmlformats.org/markup-compatibility/2006" xmlns:r="http://schemas.openxmlformats.org/officeDocument/2006/relationships" xmlns:w="http://schemas.openxmlformats.org/wordprocessingml/2006/main" xmlns:w14="http://schemas.microsoft.com/office/word/2010/wordml" xmlns:w15="http://schemas.microsoft.com/office/word/2012/wordml" xmlns:w16cid="http://schemas.microsoft.com/office/word/2016/wordml/cid" xmlns:w16se="http://schemas.microsoft.com/office/word/2015/wordml/symex" mc:Ignorable="w14 w15 w16se w16cid">
   <w:docDefaults>
     <w:rPrDefault>
       <w:rPr>
@@ -9010,7 +9138,7 @@
       </w:pPr>
     </w:pPrDefault>
   </w:docDefaults>
-  <w:latentStyles w:defLockedState="0" w:defUIPriority="99" w:defSemiHidden="0" w:defUnhideWhenUsed="0" w:defQFormat="0" w:count="371">
+  <w:latentStyles w:defLockedState="0" w:defUIPriority="99" w:defSemiHidden="0" w:defUnhideWhenUsed="0" w:defQFormat="0" w:count="375">
     <w:lsdException w:name="Normal" w:uiPriority="0" w:qFormat="1"/>
     <w:lsdException w:name="heading 1" w:uiPriority="9" w:qFormat="1"/>
     <w:lsdException w:name="heading 2" w:semiHidden="1" w:uiPriority="9" w:unhideWhenUsed="1" w:qFormat="1"/>
@@ -9116,7 +9244,6 @@
     <w:lsdException w:name="HTML Sample" w:semiHidden="1" w:unhideWhenUsed="1"/>
     <w:lsdException w:name="HTML Typewriter" w:semiHidden="1" w:unhideWhenUsed="1"/>
     <w:lsdException w:name="HTML Variable" w:semiHidden="1" w:unhideWhenUsed="1"/>
-    <w:lsdException w:name="Normal Table" w:semiHidden="1" w:unhideWhenUsed="1"/>
     <w:lsdException w:name="annotation subject" w:semiHidden="1" w:unhideWhenUsed="1"/>
     <w:lsdException w:name="No List" w:semiHidden="1" w:unhideWhenUsed="1"/>
     <w:lsdException w:name="Outline List 1" w:semiHidden="1" w:unhideWhenUsed="1"/>
@@ -9160,10 +9287,8 @@
     <w:lsdException w:name="Table Elegant" w:semiHidden="1" w:unhideWhenUsed="1"/>
     <w:lsdException w:name="Table Professional" w:semiHidden="1" w:unhideWhenUsed="1"/>
     <w:lsdException w:name="Table Subtle 1" w:semiHidden="1" w:unhideWhenUsed="1"/>
-    <w:lsdException w:name="Table Subtle 2" w:semiHidden="1" w:unhideWhenUsed="1"/>
     <w:lsdException w:name="Table Web 1" w:semiHidden="1" w:unhideWhenUsed="1"/>
     <w:lsdException w:name="Table Web 2" w:semiHidden="1" w:unhideWhenUsed="1"/>
-    <w:lsdException w:name="Table Web 3" w:semiHidden="1" w:unhideWhenUsed="1"/>
     <w:lsdException w:name="Balloon Text" w:semiHidden="1" w:unhideWhenUsed="1"/>
     <w:lsdException w:name="Table Grid" w:uiPriority="39"/>
     <w:lsdException w:name="Table Theme" w:semiHidden="1" w:unhideWhenUsed="1"/>
@@ -9382,6 +9507,10 @@
     <w:lsdException w:name="List Table 5 Dark Accent 6" w:uiPriority="50"/>
     <w:lsdException w:name="List Table 6 Colorful Accent 6" w:uiPriority="51"/>
     <w:lsdException w:name="List Table 7 Colorful Accent 6" w:uiPriority="52"/>
+    <w:lsdException w:name="Mention" w:semiHidden="1" w:unhideWhenUsed="1"/>
+    <w:lsdException w:name="Smart Hyperlink" w:semiHidden="1" w:unhideWhenUsed="1"/>
+    <w:lsdException w:name="Hashtag" w:semiHidden="1" w:unhideWhenUsed="1"/>
+    <w:lsdException w:name="Unresolved Mention" w:semiHidden="1" w:unhideWhenUsed="1"/>
   </w:latentStyles>
   <w:style w:type="paragraph" w:default="1" w:styleId="Normal">
     <w:name w:val="Normal"/>
@@ -9641,6 +9770,18 @@
     <w:rsid w:val="00604D46"/>
     <w:rPr>
       <w:rFonts w:ascii="Cambria" w:eastAsia="Cambria" w:hAnsi="Cambria" w:cs="Cambria"/>
+    </w:rPr>
+  </w:style>
+  <w:style w:type="character" w:styleId="UnresolvedMention">
+    <w:name w:val="Unresolved Mention"/>
+    <w:basedOn w:val="DefaultParagraphFont"/>
+    <w:uiPriority w:val="99"/>
+    <w:semiHidden/>
+    <w:unhideWhenUsed/>
+    <w:rsid w:val="00513FE8"/>
+    <w:rPr>
+      <w:color w:val="808080"/>
+      <w:shd w:val="clear" w:color="auto" w:fill="E6E6E6"/>
     </w:rPr>
   </w:style>
 </w:styles>

</xml_diff>